<commit_message>
I reran the bernoulli disease risk model b/c the spIDs weren't consecutive. Figures of posteriors also now represent odds ratio (previously were probabilities)
</commit_message>
<xml_diff>
--- a/tables/diseaserisk_S3.docx
+++ b/tables/diseaserisk_S3.docx
@@ -222,71 +222,71 @@
                 <w:szCs w:val="22"/>
                 <w:color w:val="111111"/>
               </w:rPr>
-              <w:t xml:space="preserve">0.25 </w:t>
-              <w:br/>
-              <w:t xml:space="preserve">(-0.51, 1.01)</w:t>
-            </w:r>
-          </w:p>
-        </w:tc>
-        <w:tc>
-          <w:tcPr>
-            <w:tcBorders/>
-            <w:shd w:val="clear" w:color="auto" w:fill="FFFFFF"/>
-            <w:tcMar>
-              <w:top w:w="0" w:type="dxa"/>
-              <w:bottom w:w="0" w:type="dxa"/>
-              <w:left w:w="0" w:type="dxa"/>
-              <w:right w:w="0" w:type="dxa"/>
-            </w:tcMar>
-            <w:vAlign w:val="center"/>
-          </w:tcPr>
-          <w:p>
-            <w:pPr>
-              <w:jc w:val="left"/>
-              <w:spacing w:after="40" w:before="40"/>
-              <w:ind w:firstLine="0" w:left="100" w:right="100"/>
-            </w:pPr>
-            <w:r xmlns:w="http://schemas.openxmlformats.org/wordprocessingml/2006/main" xmlns:wp="http://schemas.openxmlformats.org/drawingml/2006/wordprocessingDrawing" xmlns:r="http://schemas.openxmlformats.org/officeDocument/2006/relationships" xmlns:w14="http://schemas.microsoft.com/office/word/2010/wordml">
-              <w:rPr>
-                <w:rFonts w:ascii="Times new roman" w:hAnsi="Times new roman" w:eastAsia="Times new roman" w:cs="Times new roman"/>
-                <w:sz w:val="22"/>
-                <w:szCs w:val="22"/>
-                <w:color w:val="111111"/>
-              </w:rPr>
-              <w:t xml:space="preserve">0.17 </w:t>
-              <w:br/>
-              <w:t xml:space="preserve">(-0.62, 0.96)</w:t>
-            </w:r>
-          </w:p>
-        </w:tc>
-        <w:tc>
-          <w:tcPr>
-            <w:tcBorders/>
-            <w:shd w:val="clear" w:color="auto" w:fill="FFFFFF"/>
-            <w:tcMar>
-              <w:top w:w="0" w:type="dxa"/>
-              <w:bottom w:w="0" w:type="dxa"/>
-              <w:left w:w="0" w:type="dxa"/>
-              <w:right w:w="0" w:type="dxa"/>
-            </w:tcMar>
-            <w:vAlign w:val="center"/>
-          </w:tcPr>
-          <w:p>
-            <w:pPr>
-              <w:jc w:val="left"/>
-              <w:spacing w:after="40" w:before="40"/>
-              <w:ind w:firstLine="0" w:left="100" w:right="100"/>
-            </w:pPr>
-            <w:r xmlns:w="http://schemas.openxmlformats.org/wordprocessingml/2006/main" xmlns:wp="http://schemas.openxmlformats.org/drawingml/2006/wordprocessingDrawing" xmlns:r="http://schemas.openxmlformats.org/officeDocument/2006/relationships" xmlns:w14="http://schemas.microsoft.com/office/word/2010/wordml">
-              <w:rPr>
-                <w:rFonts w:ascii="Times new roman" w:hAnsi="Times new roman" w:eastAsia="Times new roman" w:cs="Times new roman"/>
-                <w:sz w:val="22"/>
-                <w:szCs w:val="22"/>
-                <w:color w:val="111111"/>
-              </w:rPr>
-              <w:t xml:space="preserve">0.31 </w:t>
-              <w:br/>
-              <w:t xml:space="preserve">(-0.49, 1.03)</w:t>
+              <w:t xml:space="preserve">0.28 </w:t>
+              <w:br/>
+              <w:t xml:space="preserve">(-0.53, 0.98)</w:t>
+            </w:r>
+          </w:p>
+        </w:tc>
+        <w:tc>
+          <w:tcPr>
+            <w:tcBorders/>
+            <w:shd w:val="clear" w:color="auto" w:fill="FFFFFF"/>
+            <w:tcMar>
+              <w:top w:w="0" w:type="dxa"/>
+              <w:bottom w:w="0" w:type="dxa"/>
+              <w:left w:w="0" w:type="dxa"/>
+              <w:right w:w="0" w:type="dxa"/>
+            </w:tcMar>
+            <w:vAlign w:val="center"/>
+          </w:tcPr>
+          <w:p>
+            <w:pPr>
+              <w:jc w:val="left"/>
+              <w:spacing w:after="40" w:before="40"/>
+              <w:ind w:firstLine="0" w:left="100" w:right="100"/>
+            </w:pPr>
+            <w:r xmlns:w="http://schemas.openxmlformats.org/wordprocessingml/2006/main" xmlns:wp="http://schemas.openxmlformats.org/drawingml/2006/wordprocessingDrawing" xmlns:r="http://schemas.openxmlformats.org/officeDocument/2006/relationships" xmlns:w14="http://schemas.microsoft.com/office/word/2010/wordml">
+              <w:rPr>
+                <w:rFonts w:ascii="Times new roman" w:hAnsi="Times new roman" w:eastAsia="Times new roman" w:cs="Times new roman"/>
+                <w:sz w:val="22"/>
+                <w:szCs w:val="22"/>
+                <w:color w:val="111111"/>
+              </w:rPr>
+              <w:t xml:space="preserve">0.16 </w:t>
+              <w:br/>
+              <w:t xml:space="preserve">(-0.67, 0.89)</w:t>
+            </w:r>
+          </w:p>
+        </w:tc>
+        <w:tc>
+          <w:tcPr>
+            <w:tcBorders/>
+            <w:shd w:val="clear" w:color="auto" w:fill="FFFFFF"/>
+            <w:tcMar>
+              <w:top w:w="0" w:type="dxa"/>
+              <w:bottom w:w="0" w:type="dxa"/>
+              <w:left w:w="0" w:type="dxa"/>
+              <w:right w:w="0" w:type="dxa"/>
+            </w:tcMar>
+            <w:vAlign w:val="center"/>
+          </w:tcPr>
+          <w:p>
+            <w:pPr>
+              <w:jc w:val="left"/>
+              <w:spacing w:after="40" w:before="40"/>
+              <w:ind w:firstLine="0" w:left="100" w:right="100"/>
+            </w:pPr>
+            <w:r xmlns:w="http://schemas.openxmlformats.org/wordprocessingml/2006/main" xmlns:wp="http://schemas.openxmlformats.org/drawingml/2006/wordprocessingDrawing" xmlns:r="http://schemas.openxmlformats.org/officeDocument/2006/relationships" xmlns:w14="http://schemas.microsoft.com/office/word/2010/wordml">
+              <w:rPr>
+                <w:rFonts w:ascii="Times new roman" w:hAnsi="Times new roman" w:eastAsia="Times new roman" w:cs="Times new roman"/>
+                <w:sz w:val="22"/>
+                <w:szCs w:val="22"/>
+                <w:color w:val="111111"/>
+              </w:rPr>
+              <w:t xml:space="preserve">0.32 </w:t>
+              <w:br/>
+              <w:t xml:space="preserve">(-0.47, 1.1)</w:t>
             </w:r>
           </w:p>
         </w:tc>
@@ -350,71 +350,71 @@
                 <w:szCs w:val="22"/>
                 <w:color w:val="111111"/>
               </w:rPr>
-              <w:t xml:space="preserve">-1.25 </w:t>
-              <w:br/>
-              <w:t xml:space="preserve">(-2.16, -0.37)</w:t>
-            </w:r>
-          </w:p>
-        </w:tc>
-        <w:tc>
-          <w:tcPr>
-            <w:tcBorders/>
-            <w:shd w:val="clear" w:color="auto" w:fill="FFFFFF"/>
-            <w:tcMar>
-              <w:top w:w="0" w:type="dxa"/>
-              <w:bottom w:w="0" w:type="dxa"/>
-              <w:left w:w="0" w:type="dxa"/>
-              <w:right w:w="0" w:type="dxa"/>
-            </w:tcMar>
-            <w:vAlign w:val="center"/>
-          </w:tcPr>
-          <w:p>
-            <w:pPr>
-              <w:jc w:val="left"/>
-              <w:spacing w:after="40" w:before="40"/>
-              <w:ind w:firstLine="0" w:left="100" w:right="100"/>
-            </w:pPr>
-            <w:r xmlns:w="http://schemas.openxmlformats.org/wordprocessingml/2006/main" xmlns:wp="http://schemas.openxmlformats.org/drawingml/2006/wordprocessingDrawing" xmlns:r="http://schemas.openxmlformats.org/officeDocument/2006/relationships" xmlns:w14="http://schemas.microsoft.com/office/word/2010/wordml">
-              <w:rPr>
-                <w:rFonts w:ascii="Times new roman" w:hAnsi="Times new roman" w:eastAsia="Times new roman" w:cs="Times new roman"/>
-                <w:sz w:val="22"/>
-                <w:szCs w:val="22"/>
-                <w:color w:val="111111"/>
-              </w:rPr>
-              <w:t xml:space="preserve">-1.38 </w:t>
-              <w:br/>
-              <w:t xml:space="preserve">(-2.28, -0.39)</w:t>
-            </w:r>
-          </w:p>
-        </w:tc>
-        <w:tc>
-          <w:tcPr>
-            <w:tcBorders/>
-            <w:shd w:val="clear" w:color="auto" w:fill="FFFFFF"/>
-            <w:tcMar>
-              <w:top w:w="0" w:type="dxa"/>
-              <w:bottom w:w="0" w:type="dxa"/>
-              <w:left w:w="0" w:type="dxa"/>
-              <w:right w:w="0" w:type="dxa"/>
-            </w:tcMar>
-            <w:vAlign w:val="center"/>
-          </w:tcPr>
-          <w:p>
-            <w:pPr>
-              <w:jc w:val="left"/>
-              <w:spacing w:after="40" w:before="40"/>
-              <w:ind w:firstLine="0" w:left="100" w:right="100"/>
-            </w:pPr>
-            <w:r xmlns:w="http://schemas.openxmlformats.org/wordprocessingml/2006/main" xmlns:wp="http://schemas.openxmlformats.org/drawingml/2006/wordprocessingDrawing" xmlns:r="http://schemas.openxmlformats.org/officeDocument/2006/relationships" xmlns:w14="http://schemas.microsoft.com/office/word/2010/wordml">
-              <w:rPr>
-                <w:rFonts w:ascii="Times new roman" w:hAnsi="Times new roman" w:eastAsia="Times new roman" w:cs="Times new roman"/>
-                <w:sz w:val="22"/>
-                <w:szCs w:val="22"/>
-                <w:color w:val="111111"/>
-              </w:rPr>
-              <w:t xml:space="preserve">-1.21 </w:t>
-              <w:br/>
-              <w:t xml:space="preserve">(-2.04, -0.29)</w:t>
+              <w:t xml:space="preserve">-1.22 </w:t>
+              <w:br/>
+              <w:t xml:space="preserve">(-2.09, -0.29)</w:t>
+            </w:r>
+          </w:p>
+        </w:tc>
+        <w:tc>
+          <w:tcPr>
+            <w:tcBorders/>
+            <w:shd w:val="clear" w:color="auto" w:fill="FFFFFF"/>
+            <w:tcMar>
+              <w:top w:w="0" w:type="dxa"/>
+              <w:bottom w:w="0" w:type="dxa"/>
+              <w:left w:w="0" w:type="dxa"/>
+              <w:right w:w="0" w:type="dxa"/>
+            </w:tcMar>
+            <w:vAlign w:val="center"/>
+          </w:tcPr>
+          <w:p>
+            <w:pPr>
+              <w:jc w:val="left"/>
+              <w:spacing w:after="40" w:before="40"/>
+              <w:ind w:firstLine="0" w:left="100" w:right="100"/>
+            </w:pPr>
+            <w:r xmlns:w="http://schemas.openxmlformats.org/wordprocessingml/2006/main" xmlns:wp="http://schemas.openxmlformats.org/drawingml/2006/wordprocessingDrawing" xmlns:r="http://schemas.openxmlformats.org/officeDocument/2006/relationships" xmlns:w14="http://schemas.microsoft.com/office/word/2010/wordml">
+              <w:rPr>
+                <w:rFonts w:ascii="Times new roman" w:hAnsi="Times new roman" w:eastAsia="Times new roman" w:cs="Times new roman"/>
+                <w:sz w:val="22"/>
+                <w:szCs w:val="22"/>
+                <w:color w:val="111111"/>
+              </w:rPr>
+              <w:t xml:space="preserve">-1.39 </w:t>
+              <w:br/>
+              <w:t xml:space="preserve">(-2.35, -0.42)</w:t>
+            </w:r>
+          </w:p>
+        </w:tc>
+        <w:tc>
+          <w:tcPr>
+            <w:tcBorders/>
+            <w:shd w:val="clear" w:color="auto" w:fill="FFFFFF"/>
+            <w:tcMar>
+              <w:top w:w="0" w:type="dxa"/>
+              <w:bottom w:w="0" w:type="dxa"/>
+              <w:left w:w="0" w:type="dxa"/>
+              <w:right w:w="0" w:type="dxa"/>
+            </w:tcMar>
+            <w:vAlign w:val="center"/>
+          </w:tcPr>
+          <w:p>
+            <w:pPr>
+              <w:jc w:val="left"/>
+              <w:spacing w:after="40" w:before="40"/>
+              <w:ind w:firstLine="0" w:left="100" w:right="100"/>
+            </w:pPr>
+            <w:r xmlns:w="http://schemas.openxmlformats.org/wordprocessingml/2006/main" xmlns:wp="http://schemas.openxmlformats.org/drawingml/2006/wordprocessingDrawing" xmlns:r="http://schemas.openxmlformats.org/officeDocument/2006/relationships" xmlns:w14="http://schemas.microsoft.com/office/word/2010/wordml">
+              <w:rPr>
+                <w:rFonts w:ascii="Times new roman" w:hAnsi="Times new roman" w:eastAsia="Times new roman" w:cs="Times new roman"/>
+                <w:sz w:val="22"/>
+                <w:szCs w:val="22"/>
+                <w:color w:val="111111"/>
+              </w:rPr>
+              <w:t xml:space="preserve">-1.19 </w:t>
+              <w:br/>
+              <w:t xml:space="preserve">(-2.05, -0.24)</w:t>
             </w:r>
           </w:p>
         </w:tc>
@@ -478,71 +478,71 @@
                 <w:szCs w:val="22"/>
                 <w:color w:val="111111"/>
               </w:rPr>
-              <w:t xml:space="preserve">-1.68 </w:t>
-              <w:br/>
-              <w:t xml:space="preserve">(-2.61, -0.58)</w:t>
-            </w:r>
-          </w:p>
-        </w:tc>
-        <w:tc>
-          <w:tcPr>
-            <w:tcBorders/>
-            <w:shd w:val="clear" w:color="auto" w:fill="FFFFFF"/>
-            <w:tcMar>
-              <w:top w:w="0" w:type="dxa"/>
-              <w:bottom w:w="0" w:type="dxa"/>
-              <w:left w:w="0" w:type="dxa"/>
-              <w:right w:w="0" w:type="dxa"/>
-            </w:tcMar>
-            <w:vAlign w:val="center"/>
-          </w:tcPr>
-          <w:p>
-            <w:pPr>
-              <w:jc w:val="left"/>
-              <w:spacing w:after="40" w:before="40"/>
-              <w:ind w:firstLine="0" w:left="100" w:right="100"/>
-            </w:pPr>
-            <w:r xmlns:w="http://schemas.openxmlformats.org/wordprocessingml/2006/main" xmlns:wp="http://schemas.openxmlformats.org/drawingml/2006/wordprocessingDrawing" xmlns:r="http://schemas.openxmlformats.org/officeDocument/2006/relationships" xmlns:w14="http://schemas.microsoft.com/office/word/2010/wordml">
-              <w:rPr>
-                <w:rFonts w:ascii="Times new roman" w:hAnsi="Times new roman" w:eastAsia="Times new roman" w:cs="Times new roman"/>
-                <w:sz w:val="22"/>
-                <w:szCs w:val="22"/>
-                <w:color w:val="111111"/>
-              </w:rPr>
-              <w:t xml:space="preserve">-1.85 </w:t>
-              <w:br/>
-              <w:t xml:space="preserve">(-2.91, -0.77)</w:t>
-            </w:r>
-          </w:p>
-        </w:tc>
-        <w:tc>
-          <w:tcPr>
-            <w:tcBorders/>
-            <w:shd w:val="clear" w:color="auto" w:fill="FFFFFF"/>
-            <w:tcMar>
-              <w:top w:w="0" w:type="dxa"/>
-              <w:bottom w:w="0" w:type="dxa"/>
-              <w:left w:w="0" w:type="dxa"/>
-              <w:right w:w="0" w:type="dxa"/>
-            </w:tcMar>
-            <w:vAlign w:val="center"/>
-          </w:tcPr>
-          <w:p>
-            <w:pPr>
-              <w:jc w:val="left"/>
-              <w:spacing w:after="40" w:before="40"/>
-              <w:ind w:firstLine="0" w:left="100" w:right="100"/>
-            </w:pPr>
-            <w:r xmlns:w="http://schemas.openxmlformats.org/wordprocessingml/2006/main" xmlns:wp="http://schemas.openxmlformats.org/drawingml/2006/wordprocessingDrawing" xmlns:r="http://schemas.openxmlformats.org/officeDocument/2006/relationships" xmlns:w14="http://schemas.microsoft.com/office/word/2010/wordml">
-              <w:rPr>
-                <w:rFonts w:ascii="Times new roman" w:hAnsi="Times new roman" w:eastAsia="Times new roman" w:cs="Times new roman"/>
-                <w:sz w:val="22"/>
-                <w:szCs w:val="22"/>
-                <w:color w:val="111111"/>
-              </w:rPr>
-              <w:t xml:space="preserve">-1.66 </w:t>
-              <w:br/>
-              <w:t xml:space="preserve">(-2.53, -0.53)</w:t>
+              <w:t xml:space="preserve">-1.65 </w:t>
+              <w:br/>
+              <w:t xml:space="preserve">(-2.58, -0.53)</w:t>
+            </w:r>
+          </w:p>
+        </w:tc>
+        <w:tc>
+          <w:tcPr>
+            <w:tcBorders/>
+            <w:shd w:val="clear" w:color="auto" w:fill="FFFFFF"/>
+            <w:tcMar>
+              <w:top w:w="0" w:type="dxa"/>
+              <w:bottom w:w="0" w:type="dxa"/>
+              <w:left w:w="0" w:type="dxa"/>
+              <w:right w:w="0" w:type="dxa"/>
+            </w:tcMar>
+            <w:vAlign w:val="center"/>
+          </w:tcPr>
+          <w:p>
+            <w:pPr>
+              <w:jc w:val="left"/>
+              <w:spacing w:after="40" w:before="40"/>
+              <w:ind w:firstLine="0" w:left="100" w:right="100"/>
+            </w:pPr>
+            <w:r xmlns:w="http://schemas.openxmlformats.org/wordprocessingml/2006/main" xmlns:wp="http://schemas.openxmlformats.org/drawingml/2006/wordprocessingDrawing" xmlns:r="http://schemas.openxmlformats.org/officeDocument/2006/relationships" xmlns:w14="http://schemas.microsoft.com/office/word/2010/wordml">
+              <w:rPr>
+                <w:rFonts w:ascii="Times new roman" w:hAnsi="Times new roman" w:eastAsia="Times new roman" w:cs="Times new roman"/>
+                <w:sz w:val="22"/>
+                <w:szCs w:val="22"/>
+                <w:color w:val="111111"/>
+              </w:rPr>
+              <w:t xml:space="preserve">-1.87 </w:t>
+              <w:br/>
+              <w:t xml:space="preserve">(-2.93, -0.77)</w:t>
+            </w:r>
+          </w:p>
+        </w:tc>
+        <w:tc>
+          <w:tcPr>
+            <w:tcBorders/>
+            <w:shd w:val="clear" w:color="auto" w:fill="FFFFFF"/>
+            <w:tcMar>
+              <w:top w:w="0" w:type="dxa"/>
+              <w:bottom w:w="0" w:type="dxa"/>
+              <w:left w:w="0" w:type="dxa"/>
+              <w:right w:w="0" w:type="dxa"/>
+            </w:tcMar>
+            <w:vAlign w:val="center"/>
+          </w:tcPr>
+          <w:p>
+            <w:pPr>
+              <w:jc w:val="left"/>
+              <w:spacing w:after="40" w:before="40"/>
+              <w:ind w:firstLine="0" w:left="100" w:right="100"/>
+            </w:pPr>
+            <w:r xmlns:w="http://schemas.openxmlformats.org/wordprocessingml/2006/main" xmlns:wp="http://schemas.openxmlformats.org/drawingml/2006/wordprocessingDrawing" xmlns:r="http://schemas.openxmlformats.org/officeDocument/2006/relationships" xmlns:w14="http://schemas.microsoft.com/office/word/2010/wordml">
+              <w:rPr>
+                <w:rFonts w:ascii="Times new roman" w:hAnsi="Times new roman" w:eastAsia="Times new roman" w:cs="Times new roman"/>
+                <w:sz w:val="22"/>
+                <w:szCs w:val="22"/>
+                <w:color w:val="111111"/>
+              </w:rPr>
+              <w:t xml:space="preserve">-1.65 </w:t>
+              <w:br/>
+              <w:t xml:space="preserve">(-2.62, -0.57)</w:t>
             </w:r>
           </w:p>
         </w:tc>
@@ -606,9 +606,9 @@
                 <w:szCs w:val="22"/>
                 <w:color w:val="111111"/>
               </w:rPr>
-              <w:t xml:space="preserve">0.83 </w:t>
-              <w:br/>
-              <w:t xml:space="preserve">(-0.07, 1.66)</w:t>
+              <w:t xml:space="preserve">0.85 </w:t>
+              <w:br/>
+              <w:t xml:space="preserve">(-0.01, 1.72)</w:t>
             </w:r>
           </w:p>
         </w:tc>
@@ -639,38 +639,38 @@
               </w:rPr>
               <w:t xml:space="preserve">0.6 </w:t>
               <w:br/>
-              <w:t xml:space="preserve">(-0.3, 1.42)</w:t>
-            </w:r>
-          </w:p>
-        </w:tc>
-        <w:tc>
-          <w:tcPr>
-            <w:tcBorders/>
-            <w:shd w:val="clear" w:color="auto" w:fill="FFFFFF"/>
-            <w:tcMar>
-              <w:top w:w="0" w:type="dxa"/>
-              <w:bottom w:w="0" w:type="dxa"/>
-              <w:left w:w="0" w:type="dxa"/>
-              <w:right w:w="0" w:type="dxa"/>
-            </w:tcMar>
-            <w:vAlign w:val="center"/>
-          </w:tcPr>
-          <w:p>
-            <w:pPr>
-              <w:jc w:val="left"/>
-              <w:spacing w:after="40" w:before="40"/>
-              <w:ind w:firstLine="0" w:left="100" w:right="100"/>
-            </w:pPr>
-            <w:r xmlns:w="http://schemas.openxmlformats.org/wordprocessingml/2006/main" xmlns:wp="http://schemas.openxmlformats.org/drawingml/2006/wordprocessingDrawing" xmlns:r="http://schemas.openxmlformats.org/officeDocument/2006/relationships" xmlns:w14="http://schemas.microsoft.com/office/word/2010/wordml">
-              <w:rPr>
-                <w:rFonts w:ascii="Times new roman" w:hAnsi="Times new roman" w:eastAsia="Times new roman" w:cs="Times new roman"/>
-                <w:sz w:val="22"/>
-                <w:szCs w:val="22"/>
-                <w:color w:val="111111"/>
-              </w:rPr>
-              <w:t xml:space="preserve">0.89 </w:t>
-              <w:br/>
-              <w:t xml:space="preserve">(-0.03, 1.73)</w:t>
+              <w:t xml:space="preserve">(-0.32, 1.38)</w:t>
+            </w:r>
+          </w:p>
+        </w:tc>
+        <w:tc>
+          <w:tcPr>
+            <w:tcBorders/>
+            <w:shd w:val="clear" w:color="auto" w:fill="FFFFFF"/>
+            <w:tcMar>
+              <w:top w:w="0" w:type="dxa"/>
+              <w:bottom w:w="0" w:type="dxa"/>
+              <w:left w:w="0" w:type="dxa"/>
+              <w:right w:w="0" w:type="dxa"/>
+            </w:tcMar>
+            <w:vAlign w:val="center"/>
+          </w:tcPr>
+          <w:p>
+            <w:pPr>
+              <w:jc w:val="left"/>
+              <w:spacing w:after="40" w:before="40"/>
+              <w:ind w:firstLine="0" w:left="100" w:right="100"/>
+            </w:pPr>
+            <w:r xmlns:w="http://schemas.openxmlformats.org/wordprocessingml/2006/main" xmlns:wp="http://schemas.openxmlformats.org/drawingml/2006/wordprocessingDrawing" xmlns:r="http://schemas.openxmlformats.org/officeDocument/2006/relationships" xmlns:w14="http://schemas.microsoft.com/office/word/2010/wordml">
+              <w:rPr>
+                <w:rFonts w:ascii="Times new roman" w:hAnsi="Times new roman" w:eastAsia="Times new roman" w:cs="Times new roman"/>
+                <w:sz w:val="22"/>
+                <w:szCs w:val="22"/>
+                <w:color w:val="111111"/>
+              </w:rPr>
+              <w:t xml:space="preserve">0.88 </w:t>
+              <w:br/>
+              <w:t xml:space="preserve">(-0.02, 1.76)</w:t>
             </w:r>
           </w:p>
         </w:tc>
@@ -734,7 +734,7 @@
                 <w:szCs w:val="22"/>
                 <w:color w:val="111111"/>
               </w:rPr>
-              <w:t xml:space="preserve">0.61 </w:t>
+              <w:t xml:space="preserve">0.62 </w:t>
               <w:br/>
               <w:t xml:space="preserve">(0.43, 0.79)</w:t>
             </w:r>
@@ -767,38 +767,38 @@
               </w:rPr>
               <w:t xml:space="preserve">0.6 </w:t>
               <w:br/>
-              <w:t xml:space="preserve">(0.4, 0.78)</w:t>
-            </w:r>
-          </w:p>
-        </w:tc>
-        <w:tc>
-          <w:tcPr>
-            <w:tcBorders/>
-            <w:shd w:val="clear" w:color="auto" w:fill="FFFFFF"/>
-            <w:tcMar>
-              <w:top w:w="0" w:type="dxa"/>
-              <w:bottom w:w="0" w:type="dxa"/>
-              <w:left w:w="0" w:type="dxa"/>
-              <w:right w:w="0" w:type="dxa"/>
-            </w:tcMar>
-            <w:vAlign w:val="center"/>
-          </w:tcPr>
-          <w:p>
-            <w:pPr>
-              <w:jc w:val="left"/>
-              <w:spacing w:after="40" w:before="40"/>
-              <w:ind w:firstLine="0" w:left="100" w:right="100"/>
-            </w:pPr>
-            <w:r xmlns:w="http://schemas.openxmlformats.org/wordprocessingml/2006/main" xmlns:wp="http://schemas.openxmlformats.org/drawingml/2006/wordprocessingDrawing" xmlns:r="http://schemas.openxmlformats.org/officeDocument/2006/relationships" xmlns:w14="http://schemas.microsoft.com/office/word/2010/wordml">
-              <w:rPr>
-                <w:rFonts w:ascii="Times new roman" w:hAnsi="Times new roman" w:eastAsia="Times new roman" w:cs="Times new roman"/>
-                <w:sz w:val="22"/>
-                <w:szCs w:val="22"/>
-                <w:color w:val="111111"/>
-              </w:rPr>
-              <w:t xml:space="preserve">0.61 </w:t>
-              <w:br/>
-              <w:t xml:space="preserve">(0.42, 0.79)</w:t>
+              <w:t xml:space="preserve">(0.42, 0.8)</w:t>
+            </w:r>
+          </w:p>
+        </w:tc>
+        <w:tc>
+          <w:tcPr>
+            <w:tcBorders/>
+            <w:shd w:val="clear" w:color="auto" w:fill="FFFFFF"/>
+            <w:tcMar>
+              <w:top w:w="0" w:type="dxa"/>
+              <w:bottom w:w="0" w:type="dxa"/>
+              <w:left w:w="0" w:type="dxa"/>
+              <w:right w:w="0" w:type="dxa"/>
+            </w:tcMar>
+            <w:vAlign w:val="center"/>
+          </w:tcPr>
+          <w:p>
+            <w:pPr>
+              <w:jc w:val="left"/>
+              <w:spacing w:after="40" w:before="40"/>
+              <w:ind w:firstLine="0" w:left="100" w:right="100"/>
+            </w:pPr>
+            <w:r xmlns:w="http://schemas.openxmlformats.org/wordprocessingml/2006/main" xmlns:wp="http://schemas.openxmlformats.org/drawingml/2006/wordprocessingDrawing" xmlns:r="http://schemas.openxmlformats.org/officeDocument/2006/relationships" xmlns:w14="http://schemas.microsoft.com/office/word/2010/wordml">
+              <w:rPr>
+                <w:rFonts w:ascii="Times new roman" w:hAnsi="Times new roman" w:eastAsia="Times new roman" w:cs="Times new roman"/>
+                <w:sz w:val="22"/>
+                <w:szCs w:val="22"/>
+                <w:color w:val="111111"/>
+              </w:rPr>
+              <w:t xml:space="preserve">0.6 </w:t>
+              <w:br/>
+              <w:t xml:space="preserve">(0.4, 0.79)</w:t>
             </w:r>
           </w:p>
         </w:tc>
@@ -862,40 +862,40 @@
                 <w:szCs w:val="22"/>
                 <w:color w:val="111111"/>
               </w:rPr>
-              <w:t xml:space="preserve">-0.67 </w:t>
-              <w:br/>
-              <w:t xml:space="preserve">(-1.28, -0.1)</w:t>
-            </w:r>
-          </w:p>
-        </w:tc>
-        <w:tc>
-          <w:tcPr>
-            <w:tcBorders/>
-            <w:shd w:val="clear" w:color="auto" w:fill="FFFFFF"/>
-            <w:tcMar>
-              <w:top w:w="0" w:type="dxa"/>
-              <w:bottom w:w="0" w:type="dxa"/>
-              <w:left w:w="0" w:type="dxa"/>
-              <w:right w:w="0" w:type="dxa"/>
-            </w:tcMar>
-            <w:vAlign w:val="center"/>
-          </w:tcPr>
-          <w:p>
-            <w:pPr>
-              <w:jc w:val="left"/>
-              <w:spacing w:after="40" w:before="40"/>
-              <w:ind w:firstLine="0" w:left="100" w:right="100"/>
-            </w:pPr>
-            <w:r xmlns:w="http://schemas.openxmlformats.org/wordprocessingml/2006/main" xmlns:wp="http://schemas.openxmlformats.org/drawingml/2006/wordprocessingDrawing" xmlns:r="http://schemas.openxmlformats.org/officeDocument/2006/relationships" xmlns:w14="http://schemas.microsoft.com/office/word/2010/wordml">
-              <w:rPr>
-                <w:rFonts w:ascii="Times new roman" w:hAnsi="Times new roman" w:eastAsia="Times new roman" w:cs="Times new roman"/>
-                <w:sz w:val="22"/>
-                <w:szCs w:val="22"/>
-                <w:color w:val="111111"/>
-              </w:rPr>
-              <w:t xml:space="preserve">-0.43 </w:t>
-              <w:br/>
-              <w:t xml:space="preserve">(-0.99, 0.16)</w:t>
+              <w:t xml:space="preserve">-0.68 </w:t>
+              <w:br/>
+              <w:t xml:space="preserve">(-1.24, -0.11)</w:t>
+            </w:r>
+          </w:p>
+        </w:tc>
+        <w:tc>
+          <w:tcPr>
+            <w:tcBorders/>
+            <w:shd w:val="clear" w:color="auto" w:fill="FFFFFF"/>
+            <w:tcMar>
+              <w:top w:w="0" w:type="dxa"/>
+              <w:bottom w:w="0" w:type="dxa"/>
+              <w:left w:w="0" w:type="dxa"/>
+              <w:right w:w="0" w:type="dxa"/>
+            </w:tcMar>
+            <w:vAlign w:val="center"/>
+          </w:tcPr>
+          <w:p>
+            <w:pPr>
+              <w:jc w:val="left"/>
+              <w:spacing w:after="40" w:before="40"/>
+              <w:ind w:firstLine="0" w:left="100" w:right="100"/>
+            </w:pPr>
+            <w:r xmlns:w="http://schemas.openxmlformats.org/wordprocessingml/2006/main" xmlns:wp="http://schemas.openxmlformats.org/drawingml/2006/wordprocessingDrawing" xmlns:r="http://schemas.openxmlformats.org/officeDocument/2006/relationships" xmlns:w14="http://schemas.microsoft.com/office/word/2010/wordml">
+              <w:rPr>
+                <w:rFonts w:ascii="Times new roman" w:hAnsi="Times new roman" w:eastAsia="Times new roman" w:cs="Times new roman"/>
+                <w:sz w:val="22"/>
+                <w:szCs w:val="22"/>
+                <w:color w:val="111111"/>
+              </w:rPr>
+              <w:t xml:space="preserve">-0.42 </w:t>
+              <w:br/>
+              <w:t xml:space="preserve">(-1, 0.12)</w:t>
             </w:r>
           </w:p>
         </w:tc>
@@ -926,7 +926,7 @@
               </w:rPr>
               <w:t xml:space="preserve">-0.8 </w:t>
               <w:br/>
-              <w:t xml:space="preserve">(-1.39, -0.19)</w:t>
+              <w:t xml:space="preserve">(-1.4, -0.22)</w:t>
             </w:r>
           </w:p>
         </w:tc>
@@ -990,40 +990,40 @@
                 <w:szCs w:val="22"/>
                 <w:color w:val="111111"/>
               </w:rPr>
-              <w:t xml:space="preserve">-0.41 </w:t>
-              <w:br/>
-              <w:t xml:space="preserve">(-1.01, 0.19)</w:t>
-            </w:r>
-          </w:p>
-        </w:tc>
-        <w:tc>
-          <w:tcPr>
-            <w:tcBorders/>
-            <w:shd w:val="clear" w:color="auto" w:fill="FFFFFF"/>
-            <w:tcMar>
-              <w:top w:w="0" w:type="dxa"/>
-              <w:bottom w:w="0" w:type="dxa"/>
-              <w:left w:w="0" w:type="dxa"/>
-              <w:right w:w="0" w:type="dxa"/>
-            </w:tcMar>
-            <w:vAlign w:val="center"/>
-          </w:tcPr>
-          <w:p>
-            <w:pPr>
-              <w:jc w:val="left"/>
-              <w:spacing w:after="40" w:before="40"/>
-              <w:ind w:firstLine="0" w:left="100" w:right="100"/>
-            </w:pPr>
-            <w:r xmlns:w="http://schemas.openxmlformats.org/wordprocessingml/2006/main" xmlns:wp="http://schemas.openxmlformats.org/drawingml/2006/wordprocessingDrawing" xmlns:r="http://schemas.openxmlformats.org/officeDocument/2006/relationships" xmlns:w14="http://schemas.microsoft.com/office/word/2010/wordml">
-              <w:rPr>
-                <w:rFonts w:ascii="Times new roman" w:hAnsi="Times new roman" w:eastAsia="Times new roman" w:cs="Times new roman"/>
-                <w:sz w:val="22"/>
-                <w:szCs w:val="22"/>
-                <w:color w:val="111111"/>
-              </w:rPr>
-              <w:t xml:space="preserve">-0.11 </w:t>
-              <w:br/>
-              <w:t xml:space="preserve">(-0.64, 0.49)</w:t>
+              <w:t xml:space="preserve">-0.42 </w:t>
+              <w:br/>
+              <w:t xml:space="preserve">(-0.98, 0.17)</w:t>
+            </w:r>
+          </w:p>
+        </w:tc>
+        <w:tc>
+          <w:tcPr>
+            <w:tcBorders/>
+            <w:shd w:val="clear" w:color="auto" w:fill="FFFFFF"/>
+            <w:tcMar>
+              <w:top w:w="0" w:type="dxa"/>
+              <w:bottom w:w="0" w:type="dxa"/>
+              <w:left w:w="0" w:type="dxa"/>
+              <w:right w:w="0" w:type="dxa"/>
+            </w:tcMar>
+            <w:vAlign w:val="center"/>
+          </w:tcPr>
+          <w:p>
+            <w:pPr>
+              <w:jc w:val="left"/>
+              <w:spacing w:after="40" w:before="40"/>
+              <w:ind w:firstLine="0" w:left="100" w:right="100"/>
+            </w:pPr>
+            <w:r xmlns:w="http://schemas.openxmlformats.org/wordprocessingml/2006/main" xmlns:wp="http://schemas.openxmlformats.org/drawingml/2006/wordprocessingDrawing" xmlns:r="http://schemas.openxmlformats.org/officeDocument/2006/relationships" xmlns:w14="http://schemas.microsoft.com/office/word/2010/wordml">
+              <w:rPr>
+                <w:rFonts w:ascii="Times new roman" w:hAnsi="Times new roman" w:eastAsia="Times new roman" w:cs="Times new roman"/>
+                <w:sz w:val="22"/>
+                <w:szCs w:val="22"/>
+                <w:color w:val="111111"/>
+              </w:rPr>
+              <w:t xml:space="preserve">-0.13 </w:t>
+              <w:br/>
+              <w:t xml:space="preserve">(-0.69, 0.42)</w:t>
             </w:r>
           </w:p>
         </w:tc>
@@ -1054,7 +1054,7 @@
               </w:rPr>
               <w:t xml:space="preserve">-0.35 </w:t>
               <w:br/>
-              <w:t xml:space="preserve">(-0.97, 0.22)</w:t>
+              <w:t xml:space="preserve">(-0.96, 0.19)</w:t>
             </w:r>
           </w:p>
         </w:tc>
@@ -1118,71 +1118,71 @@
                 <w:szCs w:val="22"/>
                 <w:color w:val="111111"/>
               </w:rPr>
-              <w:t xml:space="preserve">-1.46 </w:t>
-              <w:br/>
-              <w:t xml:space="preserve">(-2.05, -0.92)</w:t>
-            </w:r>
-          </w:p>
-        </w:tc>
-        <w:tc>
-          <w:tcPr>
-            <w:tcBorders/>
-            <w:shd w:val="clear" w:color="auto" w:fill="FFFFFF"/>
-            <w:tcMar>
-              <w:top w:w="0" w:type="dxa"/>
-              <w:bottom w:w="0" w:type="dxa"/>
-              <w:left w:w="0" w:type="dxa"/>
-              <w:right w:w="0" w:type="dxa"/>
-            </w:tcMar>
-            <w:vAlign w:val="center"/>
-          </w:tcPr>
-          <w:p>
-            <w:pPr>
-              <w:jc w:val="left"/>
-              <w:spacing w:after="40" w:before="40"/>
-              <w:ind w:firstLine="0" w:left="100" w:right="100"/>
-            </w:pPr>
-            <w:r xmlns:w="http://schemas.openxmlformats.org/wordprocessingml/2006/main" xmlns:wp="http://schemas.openxmlformats.org/drawingml/2006/wordprocessingDrawing" xmlns:r="http://schemas.openxmlformats.org/officeDocument/2006/relationships" xmlns:w14="http://schemas.microsoft.com/office/word/2010/wordml">
-              <w:rPr>
-                <w:rFonts w:ascii="Times new roman" w:hAnsi="Times new roman" w:eastAsia="Times new roman" w:cs="Times new roman"/>
-                <w:sz w:val="22"/>
-                <w:szCs w:val="22"/>
-                <w:color w:val="111111"/>
-              </w:rPr>
-              <w:t xml:space="preserve">-1 </w:t>
-              <w:br/>
-              <w:t xml:space="preserve">(-1.54, -0.45)</w:t>
-            </w:r>
-          </w:p>
-        </w:tc>
-        <w:tc>
-          <w:tcPr>
-            <w:tcBorders/>
-            <w:shd w:val="clear" w:color="auto" w:fill="FFFFFF"/>
-            <w:tcMar>
-              <w:top w:w="0" w:type="dxa"/>
-              <w:bottom w:w="0" w:type="dxa"/>
-              <w:left w:w="0" w:type="dxa"/>
-              <w:right w:w="0" w:type="dxa"/>
-            </w:tcMar>
-            <w:vAlign w:val="center"/>
-          </w:tcPr>
-          <w:p>
-            <w:pPr>
-              <w:jc w:val="left"/>
-              <w:spacing w:after="40" w:before="40"/>
-              <w:ind w:firstLine="0" w:left="100" w:right="100"/>
-            </w:pPr>
-            <w:r xmlns:w="http://schemas.openxmlformats.org/wordprocessingml/2006/main" xmlns:wp="http://schemas.openxmlformats.org/drawingml/2006/wordprocessingDrawing" xmlns:r="http://schemas.openxmlformats.org/officeDocument/2006/relationships" xmlns:w14="http://schemas.microsoft.com/office/word/2010/wordml">
-              <w:rPr>
-                <w:rFonts w:ascii="Times new roman" w:hAnsi="Times new roman" w:eastAsia="Times new roman" w:cs="Times new roman"/>
-                <w:sz w:val="22"/>
-                <w:szCs w:val="22"/>
-                <w:color w:val="111111"/>
-              </w:rPr>
-              <w:t xml:space="preserve">-1.41 </w:t>
-              <w:br/>
-              <w:t xml:space="preserve">(-1.94, -0.84)</w:t>
+              <w:t xml:space="preserve">-1.47 </w:t>
+              <w:br/>
+              <w:t xml:space="preserve">(-2, -0.93)</w:t>
+            </w:r>
+          </w:p>
+        </w:tc>
+        <w:tc>
+          <w:tcPr>
+            <w:tcBorders/>
+            <w:shd w:val="clear" w:color="auto" w:fill="FFFFFF"/>
+            <w:tcMar>
+              <w:top w:w="0" w:type="dxa"/>
+              <w:bottom w:w="0" w:type="dxa"/>
+              <w:left w:w="0" w:type="dxa"/>
+              <w:right w:w="0" w:type="dxa"/>
+            </w:tcMar>
+            <w:vAlign w:val="center"/>
+          </w:tcPr>
+          <w:p>
+            <w:pPr>
+              <w:jc w:val="left"/>
+              <w:spacing w:after="40" w:before="40"/>
+              <w:ind w:firstLine="0" w:left="100" w:right="100"/>
+            </w:pPr>
+            <w:r xmlns:w="http://schemas.openxmlformats.org/wordprocessingml/2006/main" xmlns:wp="http://schemas.openxmlformats.org/drawingml/2006/wordprocessingDrawing" xmlns:r="http://schemas.openxmlformats.org/officeDocument/2006/relationships" xmlns:w14="http://schemas.microsoft.com/office/word/2010/wordml">
+              <w:rPr>
+                <w:rFonts w:ascii="Times new roman" w:hAnsi="Times new roman" w:eastAsia="Times new roman" w:cs="Times new roman"/>
+                <w:sz w:val="22"/>
+                <w:szCs w:val="22"/>
+                <w:color w:val="111111"/>
+              </w:rPr>
+              <w:t xml:space="preserve">-1.01 </w:t>
+              <w:br/>
+              <w:t xml:space="preserve">(-1.6, -0.45)</w:t>
+            </w:r>
+          </w:p>
+        </w:tc>
+        <w:tc>
+          <w:tcPr>
+            <w:tcBorders/>
+            <w:shd w:val="clear" w:color="auto" w:fill="FFFFFF"/>
+            <w:tcMar>
+              <w:top w:w="0" w:type="dxa"/>
+              <w:bottom w:w="0" w:type="dxa"/>
+              <w:left w:w="0" w:type="dxa"/>
+              <w:right w:w="0" w:type="dxa"/>
+            </w:tcMar>
+            <w:vAlign w:val="center"/>
+          </w:tcPr>
+          <w:p>
+            <w:pPr>
+              <w:jc w:val="left"/>
+              <w:spacing w:after="40" w:before="40"/>
+              <w:ind w:firstLine="0" w:left="100" w:right="100"/>
+            </w:pPr>
+            <w:r xmlns:w="http://schemas.openxmlformats.org/wordprocessingml/2006/main" xmlns:wp="http://schemas.openxmlformats.org/drawingml/2006/wordprocessingDrawing" xmlns:r="http://schemas.openxmlformats.org/officeDocument/2006/relationships" xmlns:w14="http://schemas.microsoft.com/office/word/2010/wordml">
+              <w:rPr>
+                <w:rFonts w:ascii="Times new roman" w:hAnsi="Times new roman" w:eastAsia="Times new roman" w:cs="Times new roman"/>
+                <w:sz w:val="22"/>
+                <w:szCs w:val="22"/>
+                <w:color w:val="111111"/>
+              </w:rPr>
+              <w:t xml:space="preserve">-1.42 </w:t>
+              <w:br/>
+              <w:t xml:space="preserve">(-1.94, -0.87)</w:t>
             </w:r>
           </w:p>
         </w:tc>
@@ -1246,71 +1246,71 @@
                 <w:szCs w:val="22"/>
                 <w:color w:val="111111"/>
               </w:rPr>
-              <w:t xml:space="preserve">-0.1 </w:t>
-              <w:br/>
-              <w:t xml:space="preserve">(-0.63, 0.46)</w:t>
-            </w:r>
-          </w:p>
-        </w:tc>
-        <w:tc>
-          <w:tcPr>
-            <w:tcBorders/>
-            <w:shd w:val="clear" w:color="auto" w:fill="FFFFFF"/>
-            <w:tcMar>
-              <w:top w:w="0" w:type="dxa"/>
-              <w:bottom w:w="0" w:type="dxa"/>
-              <w:left w:w="0" w:type="dxa"/>
-              <w:right w:w="0" w:type="dxa"/>
-            </w:tcMar>
-            <w:vAlign w:val="center"/>
-          </w:tcPr>
-          <w:p>
-            <w:pPr>
-              <w:jc w:val="left"/>
-              <w:spacing w:after="40" w:before="40"/>
-              <w:ind w:firstLine="0" w:left="100" w:right="100"/>
-            </w:pPr>
-            <w:r xmlns:w="http://schemas.openxmlformats.org/wordprocessingml/2006/main" xmlns:wp="http://schemas.openxmlformats.org/drawingml/2006/wordprocessingDrawing" xmlns:r="http://schemas.openxmlformats.org/officeDocument/2006/relationships" xmlns:w14="http://schemas.microsoft.com/office/word/2010/wordml">
-              <w:rPr>
-                <w:rFonts w:ascii="Times new roman" w:hAnsi="Times new roman" w:eastAsia="Times new roman" w:cs="Times new roman"/>
-                <w:sz w:val="22"/>
-                <w:szCs w:val="22"/>
-                <w:color w:val="111111"/>
-              </w:rPr>
-              <w:t xml:space="preserve">-0.21 </w:t>
-              <w:br/>
-              <w:t xml:space="preserve">(-0.74, 0.33)</w:t>
-            </w:r>
-          </w:p>
-        </w:tc>
-        <w:tc>
-          <w:tcPr>
-            <w:tcBorders/>
-            <w:shd w:val="clear" w:color="auto" w:fill="FFFFFF"/>
-            <w:tcMar>
-              <w:top w:w="0" w:type="dxa"/>
-              <w:bottom w:w="0" w:type="dxa"/>
-              <w:left w:w="0" w:type="dxa"/>
-              <w:right w:w="0" w:type="dxa"/>
-            </w:tcMar>
-            <w:vAlign w:val="center"/>
-          </w:tcPr>
-          <w:p>
-            <w:pPr>
-              <w:jc w:val="left"/>
-              <w:spacing w:after="40" w:before="40"/>
-              <w:ind w:firstLine="0" w:left="100" w:right="100"/>
-            </w:pPr>
-            <w:r xmlns:w="http://schemas.openxmlformats.org/wordprocessingml/2006/main" xmlns:wp="http://schemas.openxmlformats.org/drawingml/2006/wordprocessingDrawing" xmlns:r="http://schemas.openxmlformats.org/officeDocument/2006/relationships" xmlns:w14="http://schemas.microsoft.com/office/word/2010/wordml">
-              <w:rPr>
-                <w:rFonts w:ascii="Times new roman" w:hAnsi="Times new roman" w:eastAsia="Times new roman" w:cs="Times new roman"/>
-                <w:sz w:val="22"/>
-                <w:szCs w:val="22"/>
-                <w:color w:val="111111"/>
-              </w:rPr>
-              <w:t xml:space="preserve">-0.22 </w:t>
-              <w:br/>
-              <w:t xml:space="preserve">(-0.76, 0.31)</w:t>
+              <w:t xml:space="preserve">-0.09 </w:t>
+              <w:br/>
+              <w:t xml:space="preserve">(-0.63, 0.44)</w:t>
+            </w:r>
+          </w:p>
+        </w:tc>
+        <w:tc>
+          <w:tcPr>
+            <w:tcBorders/>
+            <w:shd w:val="clear" w:color="auto" w:fill="FFFFFF"/>
+            <w:tcMar>
+              <w:top w:w="0" w:type="dxa"/>
+              <w:bottom w:w="0" w:type="dxa"/>
+              <w:left w:w="0" w:type="dxa"/>
+              <w:right w:w="0" w:type="dxa"/>
+            </w:tcMar>
+            <w:vAlign w:val="center"/>
+          </w:tcPr>
+          <w:p>
+            <w:pPr>
+              <w:jc w:val="left"/>
+              <w:spacing w:after="40" w:before="40"/>
+              <w:ind w:firstLine="0" w:left="100" w:right="100"/>
+            </w:pPr>
+            <w:r xmlns:w="http://schemas.openxmlformats.org/wordprocessingml/2006/main" xmlns:wp="http://schemas.openxmlformats.org/drawingml/2006/wordprocessingDrawing" xmlns:r="http://schemas.openxmlformats.org/officeDocument/2006/relationships" xmlns:w14="http://schemas.microsoft.com/office/word/2010/wordml">
+              <w:rPr>
+                <w:rFonts w:ascii="Times new roman" w:hAnsi="Times new roman" w:eastAsia="Times new roman" w:cs="Times new roman"/>
+                <w:sz w:val="22"/>
+                <w:szCs w:val="22"/>
+                <w:color w:val="111111"/>
+              </w:rPr>
+              <w:t xml:space="preserve">-0.16 </w:t>
+              <w:br/>
+              <w:t xml:space="preserve">(-0.7, 0.34)</w:t>
+            </w:r>
+          </w:p>
+        </w:tc>
+        <w:tc>
+          <w:tcPr>
+            <w:tcBorders/>
+            <w:shd w:val="clear" w:color="auto" w:fill="FFFFFF"/>
+            <w:tcMar>
+              <w:top w:w="0" w:type="dxa"/>
+              <w:bottom w:w="0" w:type="dxa"/>
+              <w:left w:w="0" w:type="dxa"/>
+              <w:right w:w="0" w:type="dxa"/>
+            </w:tcMar>
+            <w:vAlign w:val="center"/>
+          </w:tcPr>
+          <w:p>
+            <w:pPr>
+              <w:jc w:val="left"/>
+              <w:spacing w:after="40" w:before="40"/>
+              <w:ind w:firstLine="0" w:left="100" w:right="100"/>
+            </w:pPr>
+            <w:r xmlns:w="http://schemas.openxmlformats.org/wordprocessingml/2006/main" xmlns:wp="http://schemas.openxmlformats.org/drawingml/2006/wordprocessingDrawing" xmlns:r="http://schemas.openxmlformats.org/officeDocument/2006/relationships" xmlns:w14="http://schemas.microsoft.com/office/word/2010/wordml">
+              <w:rPr>
+                <w:rFonts w:ascii="Times new roman" w:hAnsi="Times new roman" w:eastAsia="Times new roman" w:cs="Times new roman"/>
+                <w:sz w:val="22"/>
+                <w:szCs w:val="22"/>
+                <w:color w:val="111111"/>
+              </w:rPr>
+              <w:t xml:space="preserve">-0.24 </w:t>
+              <w:br/>
+              <w:t xml:space="preserve">(-0.8, 0.3)</w:t>
             </w:r>
           </w:p>
         </w:tc>
@@ -1376,69 +1376,69 @@
               </w:rPr>
               <w:t xml:space="preserve">1.11 </w:t>
               <w:br/>
-              <w:t xml:space="preserve">(0.56, 1.68)</w:t>
-            </w:r>
-          </w:p>
-        </w:tc>
-        <w:tc>
-          <w:tcPr>
-            <w:tcBorders/>
-            <w:shd w:val="clear" w:color="auto" w:fill="FFFFFF"/>
-            <w:tcMar>
-              <w:top w:w="0" w:type="dxa"/>
-              <w:bottom w:w="0" w:type="dxa"/>
-              <w:left w:w="0" w:type="dxa"/>
-              <w:right w:w="0" w:type="dxa"/>
-            </w:tcMar>
-            <w:vAlign w:val="center"/>
-          </w:tcPr>
-          <w:p>
-            <w:pPr>
-              <w:jc w:val="left"/>
-              <w:spacing w:after="40" w:before="40"/>
-              <w:ind w:firstLine="0" w:left="100" w:right="100"/>
-            </w:pPr>
-            <w:r xmlns:w="http://schemas.openxmlformats.org/wordprocessingml/2006/main" xmlns:wp="http://schemas.openxmlformats.org/drawingml/2006/wordprocessingDrawing" xmlns:r="http://schemas.openxmlformats.org/officeDocument/2006/relationships" xmlns:w14="http://schemas.microsoft.com/office/word/2010/wordml">
-              <w:rPr>
-                <w:rFonts w:ascii="Times new roman" w:hAnsi="Times new roman" w:eastAsia="Times new roman" w:cs="Times new roman"/>
-                <w:sz w:val="22"/>
-                <w:szCs w:val="22"/>
-                <w:color w:val="111111"/>
-              </w:rPr>
-              <w:t xml:space="preserve">1.34 </w:t>
-              <w:br/>
-              <w:t xml:space="preserve">(0.79, 1.92)</w:t>
-            </w:r>
-          </w:p>
-        </w:tc>
-        <w:tc>
-          <w:tcPr>
-            <w:tcBorders/>
-            <w:shd w:val="clear" w:color="auto" w:fill="FFFFFF"/>
-            <w:tcMar>
-              <w:top w:w="0" w:type="dxa"/>
-              <w:bottom w:w="0" w:type="dxa"/>
-              <w:left w:w="0" w:type="dxa"/>
-              <w:right w:w="0" w:type="dxa"/>
-            </w:tcMar>
-            <w:vAlign w:val="center"/>
-          </w:tcPr>
-          <w:p>
-            <w:pPr>
-              <w:jc w:val="left"/>
-              <w:spacing w:after="40" w:before="40"/>
-              <w:ind w:firstLine="0" w:left="100" w:right="100"/>
-            </w:pPr>
-            <w:r xmlns:w="http://schemas.openxmlformats.org/wordprocessingml/2006/main" xmlns:wp="http://schemas.openxmlformats.org/drawingml/2006/wordprocessingDrawing" xmlns:r="http://schemas.openxmlformats.org/officeDocument/2006/relationships" xmlns:w14="http://schemas.microsoft.com/office/word/2010/wordml">
-              <w:rPr>
-                <w:rFonts w:ascii="Times new roman" w:hAnsi="Times new roman" w:eastAsia="Times new roman" w:cs="Times new roman"/>
-                <w:sz w:val="22"/>
-                <w:szCs w:val="22"/>
-                <w:color w:val="111111"/>
-              </w:rPr>
-              <w:t xml:space="preserve">1.07 </w:t>
-              <w:br/>
-              <w:t xml:space="preserve">(0.53, 1.63)</w:t>
+              <w:t xml:space="preserve">(0.53, 1.66)</w:t>
+            </w:r>
+          </w:p>
+        </w:tc>
+        <w:tc>
+          <w:tcPr>
+            <w:tcBorders/>
+            <w:shd w:val="clear" w:color="auto" w:fill="FFFFFF"/>
+            <w:tcMar>
+              <w:top w:w="0" w:type="dxa"/>
+              <w:bottom w:w="0" w:type="dxa"/>
+              <w:left w:w="0" w:type="dxa"/>
+              <w:right w:w="0" w:type="dxa"/>
+            </w:tcMar>
+            <w:vAlign w:val="center"/>
+          </w:tcPr>
+          <w:p>
+            <w:pPr>
+              <w:jc w:val="left"/>
+              <w:spacing w:after="40" w:before="40"/>
+              <w:ind w:firstLine="0" w:left="100" w:right="100"/>
+            </w:pPr>
+            <w:r xmlns:w="http://schemas.openxmlformats.org/wordprocessingml/2006/main" xmlns:wp="http://schemas.openxmlformats.org/drawingml/2006/wordprocessingDrawing" xmlns:r="http://schemas.openxmlformats.org/officeDocument/2006/relationships" xmlns:w14="http://schemas.microsoft.com/office/word/2010/wordml">
+              <w:rPr>
+                <w:rFonts w:ascii="Times new roman" w:hAnsi="Times new roman" w:eastAsia="Times new roman" w:cs="Times new roman"/>
+                <w:sz w:val="22"/>
+                <w:szCs w:val="22"/>
+                <w:color w:val="111111"/>
+              </w:rPr>
+              <w:t xml:space="preserve">1.39 </w:t>
+              <w:br/>
+              <w:t xml:space="preserve">(0.78, 1.89)</w:t>
+            </w:r>
+          </w:p>
+        </w:tc>
+        <w:tc>
+          <w:tcPr>
+            <w:tcBorders/>
+            <w:shd w:val="clear" w:color="auto" w:fill="FFFFFF"/>
+            <w:tcMar>
+              <w:top w:w="0" w:type="dxa"/>
+              <w:bottom w:w="0" w:type="dxa"/>
+              <w:left w:w="0" w:type="dxa"/>
+              <w:right w:w="0" w:type="dxa"/>
+            </w:tcMar>
+            <w:vAlign w:val="center"/>
+          </w:tcPr>
+          <w:p>
+            <w:pPr>
+              <w:jc w:val="left"/>
+              <w:spacing w:after="40" w:before="40"/>
+              <w:ind w:firstLine="0" w:left="100" w:right="100"/>
+            </w:pPr>
+            <w:r xmlns:w="http://schemas.openxmlformats.org/wordprocessingml/2006/main" xmlns:wp="http://schemas.openxmlformats.org/drawingml/2006/wordprocessingDrawing" xmlns:r="http://schemas.openxmlformats.org/officeDocument/2006/relationships" xmlns:w14="http://schemas.microsoft.com/office/word/2010/wordml">
+              <w:rPr>
+                <w:rFonts w:ascii="Times new roman" w:hAnsi="Times new roman" w:eastAsia="Times new roman" w:cs="Times new roman"/>
+                <w:sz w:val="22"/>
+                <w:szCs w:val="22"/>
+                <w:color w:val="111111"/>
+              </w:rPr>
+              <w:t xml:space="preserve">1.08 </w:t>
+              <w:br/>
+              <w:t xml:space="preserve">(0.53, 1.64)</w:t>
             </w:r>
           </w:p>
         </w:tc>
@@ -1504,7 +1504,7 @@
               </w:rPr>
               <w:t xml:space="preserve">0.27 </w:t>
               <w:br/>
-              <w:t xml:space="preserve">(-0.43, 1.11)</w:t>
+              <w:t xml:space="preserve">(-0.48, 1.01)</w:t>
             </w:r>
           </w:p>
         </w:tc>
@@ -1535,38 +1535,38 @@
               </w:rPr>
               <w:t xml:space="preserve">0.22 </w:t>
               <w:br/>
-              <w:t xml:space="preserve">(-0.55, 1.03)</w:t>
-            </w:r>
-          </w:p>
-        </w:tc>
-        <w:tc>
-          <w:tcPr>
-            <w:tcBorders/>
-            <w:shd w:val="clear" w:color="auto" w:fill="FFFFFF"/>
-            <w:tcMar>
-              <w:top w:w="0" w:type="dxa"/>
-              <w:bottom w:w="0" w:type="dxa"/>
-              <w:left w:w="0" w:type="dxa"/>
-              <w:right w:w="0" w:type="dxa"/>
-            </w:tcMar>
-            <w:vAlign w:val="center"/>
-          </w:tcPr>
-          <w:p>
-            <w:pPr>
-              <w:jc w:val="left"/>
-              <w:spacing w:after="40" w:before="40"/>
-              <w:ind w:firstLine="0" w:left="100" w:right="100"/>
-            </w:pPr>
-            <w:r xmlns:w="http://schemas.openxmlformats.org/wordprocessingml/2006/main" xmlns:wp="http://schemas.openxmlformats.org/drawingml/2006/wordprocessingDrawing" xmlns:r="http://schemas.openxmlformats.org/officeDocument/2006/relationships" xmlns:w14="http://schemas.microsoft.com/office/word/2010/wordml">
-              <w:rPr>
-                <w:rFonts w:ascii="Times new roman" w:hAnsi="Times new roman" w:eastAsia="Times new roman" w:cs="Times new roman"/>
-                <w:sz w:val="22"/>
-                <w:szCs w:val="22"/>
-                <w:color w:val="111111"/>
-              </w:rPr>
-              <w:t xml:space="preserve">0.37 </w:t>
-              <w:br/>
-              <w:t xml:space="preserve">(-0.32, 1.13)</w:t>
+              <w:t xml:space="preserve">(-0.6, 1.03)</w:t>
+            </w:r>
+          </w:p>
+        </w:tc>
+        <w:tc>
+          <w:tcPr>
+            <w:tcBorders/>
+            <w:shd w:val="clear" w:color="auto" w:fill="FFFFFF"/>
+            <w:tcMar>
+              <w:top w:w="0" w:type="dxa"/>
+              <w:bottom w:w="0" w:type="dxa"/>
+              <w:left w:w="0" w:type="dxa"/>
+              <w:right w:w="0" w:type="dxa"/>
+            </w:tcMar>
+            <w:vAlign w:val="center"/>
+          </w:tcPr>
+          <w:p>
+            <w:pPr>
+              <w:jc w:val="left"/>
+              <w:spacing w:after="40" w:before="40"/>
+              <w:ind w:firstLine="0" w:left="100" w:right="100"/>
+            </w:pPr>
+            <w:r xmlns:w="http://schemas.openxmlformats.org/wordprocessingml/2006/main" xmlns:wp="http://schemas.openxmlformats.org/drawingml/2006/wordprocessingDrawing" xmlns:r="http://schemas.openxmlformats.org/officeDocument/2006/relationships" xmlns:w14="http://schemas.microsoft.com/office/word/2010/wordml">
+              <w:rPr>
+                <w:rFonts w:ascii="Times new roman" w:hAnsi="Times new roman" w:eastAsia="Times new roman" w:cs="Times new roman"/>
+                <w:sz w:val="22"/>
+                <w:szCs w:val="22"/>
+                <w:color w:val="111111"/>
+              </w:rPr>
+              <w:t xml:space="preserve">0.38 </w:t>
+              <w:br/>
+              <w:t xml:space="preserve">(-0.35, 1.08)</w:t>
             </w:r>
           </w:p>
         </w:tc>
@@ -1630,9 +1630,9 @@
                 <w:szCs w:val="22"/>
                 <w:color w:val="111111"/>
               </w:rPr>
-              <w:t xml:space="preserve">-0.48 </w:t>
-              <w:br/>
-              <w:t xml:space="preserve">(-1.65, 0.59)</w:t>
+              <w:t xml:space="preserve">-0.49 </w:t>
+              <w:br/>
+              <w:t xml:space="preserve">(-1.66, 0.56)</w:t>
             </w:r>
           </w:p>
         </w:tc>
@@ -1692,9 +1692,9 @@
                 <w:szCs w:val="22"/>
                 <w:color w:val="111111"/>
               </w:rPr>
-              <w:t xml:space="preserve">-0.37 </w:t>
-              <w:br/>
-              <w:t xml:space="preserve">(-1.51, 0.68)</w:t>
+              <w:t xml:space="preserve">-0.38 </w:t>
+              <w:br/>
+              <w:t xml:space="preserve">(-1.54, 0.68)</w:t>
             </w:r>
           </w:p>
         </w:tc>
@@ -1760,69 +1760,69 @@
               </w:rPr>
               <w:t xml:space="preserve">0.04 </w:t>
               <w:br/>
-              <w:t xml:space="preserve">(-1.33, 1.24)</w:t>
-            </w:r>
-          </w:p>
-        </w:tc>
-        <w:tc>
-          <w:tcPr>
-            <w:tcBorders/>
-            <w:shd w:val="clear" w:color="auto" w:fill="FFFFFF"/>
-            <w:tcMar>
-              <w:top w:w="0" w:type="dxa"/>
-              <w:bottom w:w="0" w:type="dxa"/>
-              <w:left w:w="0" w:type="dxa"/>
-              <w:right w:w="0" w:type="dxa"/>
-            </w:tcMar>
-            <w:vAlign w:val="center"/>
-          </w:tcPr>
-          <w:p>
-            <w:pPr>
-              <w:jc w:val="left"/>
-              <w:spacing w:after="40" w:before="40"/>
-              <w:ind w:firstLine="0" w:left="100" w:right="100"/>
-            </w:pPr>
-            <w:r xmlns:w="http://schemas.openxmlformats.org/wordprocessingml/2006/main" xmlns:wp="http://schemas.openxmlformats.org/drawingml/2006/wordprocessingDrawing" xmlns:r="http://schemas.openxmlformats.org/officeDocument/2006/relationships" xmlns:w14="http://schemas.microsoft.com/office/word/2010/wordml">
-              <w:rPr>
-                <w:rFonts w:ascii="Times new roman" w:hAnsi="Times new roman" w:eastAsia="Times new roman" w:cs="Times new roman"/>
-                <w:sz w:val="22"/>
-                <w:szCs w:val="22"/>
-                <w:color w:val="111111"/>
-              </w:rPr>
-              <w:t xml:space="preserve">0.01 </w:t>
-              <w:br/>
-              <w:t xml:space="preserve">(-1.19, 1.04)</w:t>
-            </w:r>
-          </w:p>
-        </w:tc>
-        <w:tc>
-          <w:tcPr>
-            <w:tcBorders/>
-            <w:shd w:val="clear" w:color="auto" w:fill="FFFFFF"/>
-            <w:tcMar>
-              <w:top w:w="0" w:type="dxa"/>
-              <w:bottom w:w="0" w:type="dxa"/>
-              <w:left w:w="0" w:type="dxa"/>
-              <w:right w:w="0" w:type="dxa"/>
-            </w:tcMar>
-            <w:vAlign w:val="center"/>
-          </w:tcPr>
-          <w:p>
-            <w:pPr>
-              <w:jc w:val="left"/>
-              <w:spacing w:after="40" w:before="40"/>
-              <w:ind w:firstLine="0" w:left="100" w:right="100"/>
-            </w:pPr>
-            <w:r xmlns:w="http://schemas.openxmlformats.org/wordprocessingml/2006/main" xmlns:wp="http://schemas.openxmlformats.org/drawingml/2006/wordprocessingDrawing" xmlns:r="http://schemas.openxmlformats.org/officeDocument/2006/relationships" xmlns:w14="http://schemas.microsoft.com/office/word/2010/wordml">
-              <w:rPr>
-                <w:rFonts w:ascii="Times new roman" w:hAnsi="Times new roman" w:eastAsia="Times new roman" w:cs="Times new roman"/>
-                <w:sz w:val="22"/>
-                <w:szCs w:val="22"/>
-                <w:color w:val="111111"/>
-              </w:rPr>
-              <w:t xml:space="preserve">0.18 </w:t>
-              <w:br/>
-              <w:t xml:space="preserve">(-1.05, 1.53)</w:t>
+              <w:t xml:space="preserve">(-1.22, 1.25)</w:t>
+            </w:r>
+          </w:p>
+        </w:tc>
+        <w:tc>
+          <w:tcPr>
+            <w:tcBorders/>
+            <w:shd w:val="clear" w:color="auto" w:fill="FFFFFF"/>
+            <w:tcMar>
+              <w:top w:w="0" w:type="dxa"/>
+              <w:bottom w:w="0" w:type="dxa"/>
+              <w:left w:w="0" w:type="dxa"/>
+              <w:right w:w="0" w:type="dxa"/>
+            </w:tcMar>
+            <w:vAlign w:val="center"/>
+          </w:tcPr>
+          <w:p>
+            <w:pPr>
+              <w:jc w:val="left"/>
+              <w:spacing w:after="40" w:before="40"/>
+              <w:ind w:firstLine="0" w:left="100" w:right="100"/>
+            </w:pPr>
+            <w:r xmlns:w="http://schemas.openxmlformats.org/wordprocessingml/2006/main" xmlns:wp="http://schemas.openxmlformats.org/drawingml/2006/wordprocessingDrawing" xmlns:r="http://schemas.openxmlformats.org/officeDocument/2006/relationships" xmlns:w14="http://schemas.microsoft.com/office/word/2010/wordml">
+              <w:rPr>
+                <w:rFonts w:ascii="Times new roman" w:hAnsi="Times new roman" w:eastAsia="Times new roman" w:cs="Times new roman"/>
+                <w:sz w:val="22"/>
+                <w:szCs w:val="22"/>
+                <w:color w:val="111111"/>
+              </w:rPr>
+              <w:t xml:space="preserve">-0.02 </w:t>
+              <w:br/>
+              <w:t xml:space="preserve">(-1.09, 1.1)</w:t>
+            </w:r>
+          </w:p>
+        </w:tc>
+        <w:tc>
+          <w:tcPr>
+            <w:tcBorders/>
+            <w:shd w:val="clear" w:color="auto" w:fill="FFFFFF"/>
+            <w:tcMar>
+              <w:top w:w="0" w:type="dxa"/>
+              <w:bottom w:w="0" w:type="dxa"/>
+              <w:left w:w="0" w:type="dxa"/>
+              <w:right w:w="0" w:type="dxa"/>
+            </w:tcMar>
+            <w:vAlign w:val="center"/>
+          </w:tcPr>
+          <w:p>
+            <w:pPr>
+              <w:jc w:val="left"/>
+              <w:spacing w:after="40" w:before="40"/>
+              <w:ind w:firstLine="0" w:left="100" w:right="100"/>
+            </w:pPr>
+            <w:r xmlns:w="http://schemas.openxmlformats.org/wordprocessingml/2006/main" xmlns:wp="http://schemas.openxmlformats.org/drawingml/2006/wordprocessingDrawing" xmlns:r="http://schemas.openxmlformats.org/officeDocument/2006/relationships" xmlns:w14="http://schemas.microsoft.com/office/word/2010/wordml">
+              <w:rPr>
+                <w:rFonts w:ascii="Times new roman" w:hAnsi="Times new roman" w:eastAsia="Times new roman" w:cs="Times new roman"/>
+                <w:sz w:val="22"/>
+                <w:szCs w:val="22"/>
+                <w:color w:val="111111"/>
+              </w:rPr>
+              <w:t xml:space="preserve">0.16 </w:t>
+              <w:br/>
+              <w:t xml:space="preserve">(-1.04, 1.51)</w:t>
             </w:r>
           </w:p>
         </w:tc>
@@ -1888,69 +1888,69 @@
               </w:rPr>
               <w:t xml:space="preserve">0.59 </w:t>
               <w:br/>
-              <w:t xml:space="preserve">(-0.75, 1.93)</w:t>
-            </w:r>
-          </w:p>
-        </w:tc>
-        <w:tc>
-          <w:tcPr>
-            <w:tcBorders/>
-            <w:shd w:val="clear" w:color="auto" w:fill="FFFFFF"/>
-            <w:tcMar>
-              <w:top w:w="0" w:type="dxa"/>
-              <w:bottom w:w="0" w:type="dxa"/>
-              <w:left w:w="0" w:type="dxa"/>
-              <w:right w:w="0" w:type="dxa"/>
-            </w:tcMar>
-            <w:vAlign w:val="center"/>
-          </w:tcPr>
-          <w:p>
-            <w:pPr>
-              <w:jc w:val="left"/>
-              <w:spacing w:after="40" w:before="40"/>
-              <w:ind w:firstLine="0" w:left="100" w:right="100"/>
-            </w:pPr>
-            <w:r xmlns:w="http://schemas.openxmlformats.org/wordprocessingml/2006/main" xmlns:wp="http://schemas.openxmlformats.org/drawingml/2006/wordprocessingDrawing" xmlns:r="http://schemas.openxmlformats.org/officeDocument/2006/relationships" xmlns:w14="http://schemas.microsoft.com/office/word/2010/wordml">
-              <w:rPr>
-                <w:rFonts w:ascii="Times new roman" w:hAnsi="Times new roman" w:eastAsia="Times new roman" w:cs="Times new roman"/>
-                <w:sz w:val="22"/>
-                <w:szCs w:val="22"/>
-                <w:color w:val="111111"/>
-              </w:rPr>
-              <w:t xml:space="preserve">0.64 </w:t>
-              <w:br/>
-              <w:t xml:space="preserve">(-0.61, 1.94)</w:t>
-            </w:r>
-          </w:p>
-        </w:tc>
-        <w:tc>
-          <w:tcPr>
-            <w:tcBorders/>
-            <w:shd w:val="clear" w:color="auto" w:fill="FFFFFF"/>
-            <w:tcMar>
-              <w:top w:w="0" w:type="dxa"/>
-              <w:bottom w:w="0" w:type="dxa"/>
-              <w:left w:w="0" w:type="dxa"/>
-              <w:right w:w="0" w:type="dxa"/>
-            </w:tcMar>
-            <w:vAlign w:val="center"/>
-          </w:tcPr>
-          <w:p>
-            <w:pPr>
-              <w:jc w:val="left"/>
-              <w:spacing w:after="40" w:before="40"/>
-              <w:ind w:firstLine="0" w:left="100" w:right="100"/>
-            </w:pPr>
-            <w:r xmlns:w="http://schemas.openxmlformats.org/wordprocessingml/2006/main" xmlns:wp="http://schemas.openxmlformats.org/drawingml/2006/wordprocessingDrawing" xmlns:r="http://schemas.openxmlformats.org/officeDocument/2006/relationships" xmlns:w14="http://schemas.microsoft.com/office/word/2010/wordml">
-              <w:rPr>
-                <w:rFonts w:ascii="Times new roman" w:hAnsi="Times new roman" w:eastAsia="Times new roman" w:cs="Times new roman"/>
-                <w:sz w:val="22"/>
-                <w:szCs w:val="22"/>
-                <w:color w:val="111111"/>
-              </w:rPr>
-              <w:t xml:space="preserve">0.7 </w:t>
-              <w:br/>
-              <w:t xml:space="preserve">(-0.68, 2.07)</w:t>
+              <w:t xml:space="preserve">(-0.8, 1.92)</w:t>
+            </w:r>
+          </w:p>
+        </w:tc>
+        <w:tc>
+          <w:tcPr>
+            <w:tcBorders/>
+            <w:shd w:val="clear" w:color="auto" w:fill="FFFFFF"/>
+            <w:tcMar>
+              <w:top w:w="0" w:type="dxa"/>
+              <w:bottom w:w="0" w:type="dxa"/>
+              <w:left w:w="0" w:type="dxa"/>
+              <w:right w:w="0" w:type="dxa"/>
+            </w:tcMar>
+            <w:vAlign w:val="center"/>
+          </w:tcPr>
+          <w:p>
+            <w:pPr>
+              <w:jc w:val="left"/>
+              <w:spacing w:after="40" w:before="40"/>
+              <w:ind w:firstLine="0" w:left="100" w:right="100"/>
+            </w:pPr>
+            <w:r xmlns:w="http://schemas.openxmlformats.org/wordprocessingml/2006/main" xmlns:wp="http://schemas.openxmlformats.org/drawingml/2006/wordprocessingDrawing" xmlns:r="http://schemas.openxmlformats.org/officeDocument/2006/relationships" xmlns:w14="http://schemas.microsoft.com/office/word/2010/wordml">
+              <w:rPr>
+                <w:rFonts w:ascii="Times new roman" w:hAnsi="Times new roman" w:eastAsia="Times new roman" w:cs="Times new roman"/>
+                <w:sz w:val="22"/>
+                <w:szCs w:val="22"/>
+                <w:color w:val="111111"/>
+              </w:rPr>
+              <w:t xml:space="preserve">0.63 </w:t>
+              <w:br/>
+              <w:t xml:space="preserve">(-0.67, 1.95)</w:t>
+            </w:r>
+          </w:p>
+        </w:tc>
+        <w:tc>
+          <w:tcPr>
+            <w:tcBorders/>
+            <w:shd w:val="clear" w:color="auto" w:fill="FFFFFF"/>
+            <w:tcMar>
+              <w:top w:w="0" w:type="dxa"/>
+              <w:bottom w:w="0" w:type="dxa"/>
+              <w:left w:w="0" w:type="dxa"/>
+              <w:right w:w="0" w:type="dxa"/>
+            </w:tcMar>
+            <w:vAlign w:val="center"/>
+          </w:tcPr>
+          <w:p>
+            <w:pPr>
+              <w:jc w:val="left"/>
+              <w:spacing w:after="40" w:before="40"/>
+              <w:ind w:firstLine="0" w:left="100" w:right="100"/>
+            </w:pPr>
+            <w:r xmlns:w="http://schemas.openxmlformats.org/wordprocessingml/2006/main" xmlns:wp="http://schemas.openxmlformats.org/drawingml/2006/wordprocessingDrawing" xmlns:r="http://schemas.openxmlformats.org/officeDocument/2006/relationships" xmlns:w14="http://schemas.microsoft.com/office/word/2010/wordml">
+              <w:rPr>
+                <w:rFonts w:ascii="Times new roman" w:hAnsi="Times new roman" w:eastAsia="Times new roman" w:cs="Times new roman"/>
+                <w:sz w:val="22"/>
+                <w:szCs w:val="22"/>
+                <w:color w:val="111111"/>
+              </w:rPr>
+              <w:t xml:space="preserve">0.72 </w:t>
+              <w:br/>
+              <w:t xml:space="preserve">(-0.7, 2.03)</w:t>
             </w:r>
           </w:p>
         </w:tc>
@@ -2014,9 +2014,9 @@
                 <w:szCs w:val="22"/>
                 <w:color w:val="111111"/>
               </w:rPr>
-              <w:t xml:space="preserve">1.17 </w:t>
-              <w:br/>
-              <w:t xml:space="preserve">(-0.03, 2.42)</w:t>
+              <w:t xml:space="preserve">1.16 </w:t>
+              <w:br/>
+              <w:t xml:space="preserve">(-0.02, 2.42)</w:t>
             </w:r>
           </w:p>
         </w:tc>
@@ -2047,38 +2047,38 @@
               </w:rPr>
               <w:t xml:space="preserve">1.2 </w:t>
               <w:br/>
-              <w:t xml:space="preserve">(0.2, 2.37)</w:t>
-            </w:r>
-          </w:p>
-        </w:tc>
-        <w:tc>
-          <w:tcPr>
-            <w:tcBorders/>
-            <w:shd w:val="clear" w:color="auto" w:fill="FFFFFF"/>
-            <w:tcMar>
-              <w:top w:w="0" w:type="dxa"/>
-              <w:bottom w:w="0" w:type="dxa"/>
-              <w:left w:w="0" w:type="dxa"/>
-              <w:right w:w="0" w:type="dxa"/>
-            </w:tcMar>
-            <w:vAlign w:val="center"/>
-          </w:tcPr>
-          <w:p>
-            <w:pPr>
-              <w:jc w:val="left"/>
-              <w:spacing w:after="40" w:before="40"/>
-              <w:ind w:firstLine="0" w:left="100" w:right="100"/>
-            </w:pPr>
-            <w:r xmlns:w="http://schemas.openxmlformats.org/wordprocessingml/2006/main" xmlns:wp="http://schemas.openxmlformats.org/drawingml/2006/wordprocessingDrawing" xmlns:r="http://schemas.openxmlformats.org/officeDocument/2006/relationships" xmlns:w14="http://schemas.microsoft.com/office/word/2010/wordml">
-              <w:rPr>
-                <w:rFonts w:ascii="Times new roman" w:hAnsi="Times new roman" w:eastAsia="Times new roman" w:cs="Times new roman"/>
-                <w:sz w:val="22"/>
-                <w:szCs w:val="22"/>
-                <w:color w:val="111111"/>
-              </w:rPr>
-              <w:t xml:space="preserve">1.25 </w:t>
-              <w:br/>
-              <w:t xml:space="preserve">(0.03, 2.47)</w:t>
+              <w:t xml:space="preserve">(0.14, 2.34)</w:t>
+            </w:r>
+          </w:p>
+        </w:tc>
+        <w:tc>
+          <w:tcPr>
+            <w:tcBorders/>
+            <w:shd w:val="clear" w:color="auto" w:fill="FFFFFF"/>
+            <w:tcMar>
+              <w:top w:w="0" w:type="dxa"/>
+              <w:bottom w:w="0" w:type="dxa"/>
+              <w:left w:w="0" w:type="dxa"/>
+              <w:right w:w="0" w:type="dxa"/>
+            </w:tcMar>
+            <w:vAlign w:val="center"/>
+          </w:tcPr>
+          <w:p>
+            <w:pPr>
+              <w:jc w:val="left"/>
+              <w:spacing w:after="40" w:before="40"/>
+              <w:ind w:firstLine="0" w:left="100" w:right="100"/>
+            </w:pPr>
+            <w:r xmlns:w="http://schemas.openxmlformats.org/wordprocessingml/2006/main" xmlns:wp="http://schemas.openxmlformats.org/drawingml/2006/wordprocessingDrawing" xmlns:r="http://schemas.openxmlformats.org/officeDocument/2006/relationships" xmlns:w14="http://schemas.microsoft.com/office/word/2010/wordml">
+              <w:rPr>
+                <w:rFonts w:ascii="Times new roman" w:hAnsi="Times new roman" w:eastAsia="Times new roman" w:cs="Times new roman"/>
+                <w:sz w:val="22"/>
+                <w:szCs w:val="22"/>
+                <w:color w:val="111111"/>
+              </w:rPr>
+              <w:t xml:space="preserve">1.26 </w:t>
+              <w:br/>
+              <w:t xml:space="preserve">(0.11, 2.56)</w:t>
             </w:r>
           </w:p>
         </w:tc>
@@ -2173,7 +2173,7 @@
               </w:rPr>
               <w:t xml:space="preserve">1.72 </w:t>
               <w:br/>
-              <w:t xml:space="preserve">(1.13, 2.34)</w:t>
+              <w:t xml:space="preserve">(1.14, 2.34)</w:t>
             </w:r>
           </w:p>
         </w:tc>
@@ -2295,9 +2295,9 @@
                 <w:szCs w:val="22"/>
                 <w:color w:val="111111"/>
               </w:rPr>
-              <w:t xml:space="preserve">-0.12 </w:t>
-              <w:br/>
-              <w:t xml:space="preserve">(-0.72, 0.45)</w:t>
+              <w:t xml:space="preserve">-0.15 </w:t>
+              <w:br/>
+              <w:t xml:space="preserve">(-0.72, 0.47)</w:t>
             </w:r>
           </w:p>
         </w:tc>
@@ -2448,9 +2448,9 @@
                 <w:szCs w:val="22"/>
                 <w:color w:val="111111"/>
               </w:rPr>
-              <w:t xml:space="preserve">0.68 </w:t>
-              <w:br/>
-              <w:t xml:space="preserve">(0.13, 1.28)</w:t>
+              <w:t xml:space="preserve">0.67 </w:t>
+              <w:br/>
+              <w:t xml:space="preserve">(0.11, 1.21)</w:t>
             </w:r>
           </w:p>
         </w:tc>
@@ -2514,71 +2514,71 @@
                 <w:szCs w:val="22"/>
                 <w:color w:val="111111"/>
               </w:rPr>
-              <w:t xml:space="preserve">2.18 </w:t>
-              <w:br/>
-              <w:t xml:space="preserve">(1.2, 3.38)</w:t>
-            </w:r>
-          </w:p>
-        </w:tc>
-        <w:tc>
-          <w:tcPr>
-            <w:tcBorders/>
-            <w:shd w:val="clear" w:color="auto" w:fill="FFFFFF"/>
-            <w:tcMar>
-              <w:top w:w="0" w:type="dxa"/>
-              <w:bottom w:w="0" w:type="dxa"/>
-              <w:left w:w="0" w:type="dxa"/>
-              <w:right w:w="0" w:type="dxa"/>
-            </w:tcMar>
-            <w:vAlign w:val="center"/>
-          </w:tcPr>
-          <w:p>
-            <w:pPr>
-              <w:jc w:val="left"/>
-              <w:spacing w:after="40" w:before="40"/>
-              <w:ind w:firstLine="0" w:left="100" w:right="100"/>
-            </w:pPr>
-            <w:r xmlns:w="http://schemas.openxmlformats.org/wordprocessingml/2006/main" xmlns:wp="http://schemas.openxmlformats.org/drawingml/2006/wordprocessingDrawing" xmlns:r="http://schemas.openxmlformats.org/officeDocument/2006/relationships" xmlns:w14="http://schemas.microsoft.com/office/word/2010/wordml">
-              <w:rPr>
-                <w:rFonts w:ascii="Times new roman" w:hAnsi="Times new roman" w:eastAsia="Times new roman" w:cs="Times new roman"/>
-                <w:sz w:val="22"/>
-                <w:szCs w:val="22"/>
-                <w:color w:val="111111"/>
-              </w:rPr>
-              <w:t xml:space="preserve">2.23 </w:t>
-              <w:br/>
-              <w:t xml:space="preserve">(1.28, 3.48)</w:t>
-            </w:r>
-          </w:p>
-        </w:tc>
-        <w:tc>
-          <w:tcPr>
-            <w:tcBorders/>
-            <w:shd w:val="clear" w:color="auto" w:fill="FFFFFF"/>
-            <w:tcMar>
-              <w:top w:w="0" w:type="dxa"/>
-              <w:bottom w:w="0" w:type="dxa"/>
-              <w:left w:w="0" w:type="dxa"/>
-              <w:right w:w="0" w:type="dxa"/>
-            </w:tcMar>
-            <w:vAlign w:val="center"/>
-          </w:tcPr>
-          <w:p>
-            <w:pPr>
-              <w:jc w:val="left"/>
-              <w:spacing w:after="40" w:before="40"/>
-              <w:ind w:firstLine="0" w:left="100" w:right="100"/>
-            </w:pPr>
-            <w:r xmlns:w="http://schemas.openxmlformats.org/wordprocessingml/2006/main" xmlns:wp="http://schemas.openxmlformats.org/drawingml/2006/wordprocessingDrawing" xmlns:r="http://schemas.openxmlformats.org/officeDocument/2006/relationships" xmlns:w14="http://schemas.microsoft.com/office/word/2010/wordml">
-              <w:rPr>
-                <w:rFonts w:ascii="Times new roman" w:hAnsi="Times new roman" w:eastAsia="Times new roman" w:cs="Times new roman"/>
-                <w:sz w:val="22"/>
-                <w:szCs w:val="22"/>
-                <w:color w:val="111111"/>
-              </w:rPr>
-              <w:t xml:space="preserve">2.15 </w:t>
-              <w:br/>
-              <w:t xml:space="preserve">(1.22, 3.35)</w:t>
+              <w:t xml:space="preserve">2.17 </w:t>
+              <w:br/>
+              <w:t xml:space="preserve">(1.24, 3.45)</w:t>
+            </w:r>
+          </w:p>
+        </w:tc>
+        <w:tc>
+          <w:tcPr>
+            <w:tcBorders/>
+            <w:shd w:val="clear" w:color="auto" w:fill="FFFFFF"/>
+            <w:tcMar>
+              <w:top w:w="0" w:type="dxa"/>
+              <w:bottom w:w="0" w:type="dxa"/>
+              <w:left w:w="0" w:type="dxa"/>
+              <w:right w:w="0" w:type="dxa"/>
+            </w:tcMar>
+            <w:vAlign w:val="center"/>
+          </w:tcPr>
+          <w:p>
+            <w:pPr>
+              <w:jc w:val="left"/>
+              <w:spacing w:after="40" w:before="40"/>
+              <w:ind w:firstLine="0" w:left="100" w:right="100"/>
+            </w:pPr>
+            <w:r xmlns:w="http://schemas.openxmlformats.org/wordprocessingml/2006/main" xmlns:wp="http://schemas.openxmlformats.org/drawingml/2006/wordprocessingDrawing" xmlns:r="http://schemas.openxmlformats.org/officeDocument/2006/relationships" xmlns:w14="http://schemas.microsoft.com/office/word/2010/wordml">
+              <w:rPr>
+                <w:rFonts w:ascii="Times new roman" w:hAnsi="Times new roman" w:eastAsia="Times new roman" w:cs="Times new roman"/>
+                <w:sz w:val="22"/>
+                <w:szCs w:val="22"/>
+                <w:color w:val="111111"/>
+              </w:rPr>
+              <w:t xml:space="preserve">2.21 </w:t>
+              <w:br/>
+              <w:t xml:space="preserve">(1.22, 3.43)</w:t>
+            </w:r>
+          </w:p>
+        </w:tc>
+        <w:tc>
+          <w:tcPr>
+            <w:tcBorders/>
+            <w:shd w:val="clear" w:color="auto" w:fill="FFFFFF"/>
+            <w:tcMar>
+              <w:top w:w="0" w:type="dxa"/>
+              <w:bottom w:w="0" w:type="dxa"/>
+              <w:left w:w="0" w:type="dxa"/>
+              <w:right w:w="0" w:type="dxa"/>
+            </w:tcMar>
+            <w:vAlign w:val="center"/>
+          </w:tcPr>
+          <w:p>
+            <w:pPr>
+              <w:jc w:val="left"/>
+              <w:spacing w:after="40" w:before="40"/>
+              <w:ind w:firstLine="0" w:left="100" w:right="100"/>
+            </w:pPr>
+            <w:r xmlns:w="http://schemas.openxmlformats.org/wordprocessingml/2006/main" xmlns:wp="http://schemas.openxmlformats.org/drawingml/2006/wordprocessingDrawing" xmlns:r="http://schemas.openxmlformats.org/officeDocument/2006/relationships" xmlns:w14="http://schemas.microsoft.com/office/word/2010/wordml">
+              <w:rPr>
+                <w:rFonts w:ascii="Times new roman" w:hAnsi="Times new roman" w:eastAsia="Times new roman" w:cs="Times new roman"/>
+                <w:sz w:val="22"/>
+                <w:szCs w:val="22"/>
+                <w:color w:val="111111"/>
+              </w:rPr>
+              <w:t xml:space="preserve">2.16 </w:t>
+              <w:br/>
+              <w:t xml:space="preserve">(1.19, 3.38)</w:t>
             </w:r>
           </w:p>
         </w:tc>
@@ -2644,69 +2644,69 @@
               </w:rPr>
               <w:t xml:space="preserve">0.6 </w:t>
               <w:br/>
-              <w:t xml:space="preserve">(0.04, 1.23)</w:t>
-            </w:r>
-          </w:p>
-        </w:tc>
-        <w:tc>
-          <w:tcPr>
-            <w:tcBorders/>
-            <w:shd w:val="clear" w:color="auto" w:fill="FFFFFF"/>
-            <w:tcMar>
-              <w:top w:w="0" w:type="dxa"/>
-              <w:bottom w:w="0" w:type="dxa"/>
-              <w:left w:w="0" w:type="dxa"/>
-              <w:right w:w="0" w:type="dxa"/>
-            </w:tcMar>
-            <w:vAlign w:val="center"/>
-          </w:tcPr>
-          <w:p>
-            <w:pPr>
-              <w:jc w:val="left"/>
-              <w:spacing w:after="40" w:before="40"/>
-              <w:ind w:firstLine="0" w:left="100" w:right="100"/>
-            </w:pPr>
-            <w:r xmlns:w="http://schemas.openxmlformats.org/wordprocessingml/2006/main" xmlns:wp="http://schemas.openxmlformats.org/drawingml/2006/wordprocessingDrawing" xmlns:r="http://schemas.openxmlformats.org/officeDocument/2006/relationships" xmlns:w14="http://schemas.microsoft.com/office/word/2010/wordml">
-              <w:rPr>
-                <w:rFonts w:ascii="Times new roman" w:hAnsi="Times new roman" w:eastAsia="Times new roman" w:cs="Times new roman"/>
-                <w:sz w:val="22"/>
-                <w:szCs w:val="22"/>
-                <w:color w:val="111111"/>
-              </w:rPr>
-              <w:t xml:space="preserve">0.79 </w:t>
-              <w:br/>
-              <w:t xml:space="preserve">(0.24, 1.53)</w:t>
-            </w:r>
-          </w:p>
-        </w:tc>
-        <w:tc>
-          <w:tcPr>
-            <w:tcBorders/>
-            <w:shd w:val="clear" w:color="auto" w:fill="FFFFFF"/>
-            <w:tcMar>
-              <w:top w:w="0" w:type="dxa"/>
-              <w:bottom w:w="0" w:type="dxa"/>
-              <w:left w:w="0" w:type="dxa"/>
-              <w:right w:w="0" w:type="dxa"/>
-            </w:tcMar>
-            <w:vAlign w:val="center"/>
-          </w:tcPr>
-          <w:p>
-            <w:pPr>
-              <w:jc w:val="left"/>
-              <w:spacing w:after="40" w:before="40"/>
-              <w:ind w:firstLine="0" w:left="100" w:right="100"/>
-            </w:pPr>
-            <w:r xmlns:w="http://schemas.openxmlformats.org/wordprocessingml/2006/main" xmlns:wp="http://schemas.openxmlformats.org/drawingml/2006/wordprocessingDrawing" xmlns:r="http://schemas.openxmlformats.org/officeDocument/2006/relationships" xmlns:w14="http://schemas.microsoft.com/office/word/2010/wordml">
-              <w:rPr>
-                <w:rFonts w:ascii="Times new roman" w:hAnsi="Times new roman" w:eastAsia="Times new roman" w:cs="Times new roman"/>
-                <w:sz w:val="22"/>
-                <w:szCs w:val="22"/>
-                <w:color w:val="111111"/>
-              </w:rPr>
-              <w:t xml:space="preserve">0.6 </w:t>
-              <w:br/>
-              <w:t xml:space="preserve">(0, 1.22)</w:t>
+              <w:t xml:space="preserve">(0.05, 1.26)</w:t>
+            </w:r>
+          </w:p>
+        </w:tc>
+        <w:tc>
+          <w:tcPr>
+            <w:tcBorders/>
+            <w:shd w:val="clear" w:color="auto" w:fill="FFFFFF"/>
+            <w:tcMar>
+              <w:top w:w="0" w:type="dxa"/>
+              <w:bottom w:w="0" w:type="dxa"/>
+              <w:left w:w="0" w:type="dxa"/>
+              <w:right w:w="0" w:type="dxa"/>
+            </w:tcMar>
+            <w:vAlign w:val="center"/>
+          </w:tcPr>
+          <w:p>
+            <w:pPr>
+              <w:jc w:val="left"/>
+              <w:spacing w:after="40" w:before="40"/>
+              <w:ind w:firstLine="0" w:left="100" w:right="100"/>
+            </w:pPr>
+            <w:r xmlns:w="http://schemas.openxmlformats.org/wordprocessingml/2006/main" xmlns:wp="http://schemas.openxmlformats.org/drawingml/2006/wordprocessingDrawing" xmlns:r="http://schemas.openxmlformats.org/officeDocument/2006/relationships" xmlns:w14="http://schemas.microsoft.com/office/word/2010/wordml">
+              <w:rPr>
+                <w:rFonts w:ascii="Times new roman" w:hAnsi="Times new roman" w:eastAsia="Times new roman" w:cs="Times new roman"/>
+                <w:sz w:val="22"/>
+                <w:szCs w:val="22"/>
+                <w:color w:val="111111"/>
+              </w:rPr>
+              <w:t xml:space="preserve">0.8 </w:t>
+              <w:br/>
+              <w:t xml:space="preserve">(0.26, 1.57)</w:t>
+            </w:r>
+          </w:p>
+        </w:tc>
+        <w:tc>
+          <w:tcPr>
+            <w:tcBorders/>
+            <w:shd w:val="clear" w:color="auto" w:fill="FFFFFF"/>
+            <w:tcMar>
+              <w:top w:w="0" w:type="dxa"/>
+              <w:bottom w:w="0" w:type="dxa"/>
+              <w:left w:w="0" w:type="dxa"/>
+              <w:right w:w="0" w:type="dxa"/>
+            </w:tcMar>
+            <w:vAlign w:val="center"/>
+          </w:tcPr>
+          <w:p>
+            <w:pPr>
+              <w:jc w:val="left"/>
+              <w:spacing w:after="40" w:before="40"/>
+              <w:ind w:firstLine="0" w:left="100" w:right="100"/>
+            </w:pPr>
+            <w:r xmlns:w="http://schemas.openxmlformats.org/wordprocessingml/2006/main" xmlns:wp="http://schemas.openxmlformats.org/drawingml/2006/wordprocessingDrawing" xmlns:r="http://schemas.openxmlformats.org/officeDocument/2006/relationships" xmlns:w14="http://schemas.microsoft.com/office/word/2010/wordml">
+              <w:rPr>
+                <w:rFonts w:ascii="Times new roman" w:hAnsi="Times new roman" w:eastAsia="Times new roman" w:cs="Times new roman"/>
+                <w:sz w:val="22"/>
+                <w:szCs w:val="22"/>
+                <w:color w:val="111111"/>
+              </w:rPr>
+              <w:t xml:space="preserve">0.61 </w:t>
+              <w:br/>
+              <w:t xml:space="preserve">(0.06, 1.28)</w:t>
             </w:r>
           </w:p>
         </w:tc>
@@ -2776,7 +2776,7 @@
               </w:rPr>
               <w:t xml:space="preserve">1.78 </w:t>
               <w:br/>
-              <w:t xml:space="preserve">(1.55, 2.03)</w:t>
+              <w:t xml:space="preserve">(1.55, 2.01)</w:t>
             </w:r>
           </w:p>
         </w:tc>
@@ -2807,9 +2807,9 @@
                 <w:szCs w:val="22"/>
                 <w:color w:val="111111"/>
               </w:rPr>
-              <w:t xml:space="preserve">1.68 </w:t>
-              <w:br/>
-              <w:t xml:space="preserve">(1.45, 1.9)</w:t>
+              <w:t xml:space="preserve">1.66 </w:t>
+              <w:br/>
+              <w:t xml:space="preserve">(1.45, 1.89)</w:t>
             </w:r>
           </w:p>
         </w:tc>
@@ -2840,7 +2840,7 @@
                 <w:szCs w:val="22"/>
                 <w:color w:val="111111"/>
               </w:rPr>
-              <w:t xml:space="preserve">1.79 </w:t>
+              <w:t xml:space="preserve">1.78 </w:t>
               <w:br/>
               <w:t xml:space="preserve">(1.55, 2.02)</w:t>
             </w:r>

</xml_diff>